<commit_message>
Title added and DAG updated
</commit_message>
<xml_diff>
--- a/concept/PTSD-CVD_concept_v1.0.docx
+++ b/concept/PTSD-CVD_concept_v1.0.docx
@@ -252,13 +252,20 @@
           </w:tcPr>
           <w:p>
             <w:pPr>
-              <w:spacing w:before="60" w:after="60"/>
               <w:rPr>
                 <w:rFonts w:ascii="Georgia" w:hAnsi="Georgia"/>
                 <w:sz w:val="22"/>
                 <w:szCs w:val="22"/>
               </w:rPr>
             </w:pPr>
+            <w:r>
+              <w:rPr>
+                <w:rFonts w:ascii="Georgia" w:hAnsi="Georgia"/>
+                <w:sz w:val="22"/>
+                <w:szCs w:val="22"/>
+              </w:rPr>
+              <w:t>The effect of post-traumatic stress disorder as a causal risk factor for major adverse cardiovascular events: a causal mediation analysis</w:t>
+            </w:r>
           </w:p>
         </w:tc>
       </w:tr>
@@ -1095,6 +1102,7 @@
                   <w14:uncheckedState w14:val="2610" w14:font="MS Gothic"/>
                 </w14:checkbox>
               </w:sdtPr>
+              <w:sdtEndPr/>
               <w:sdtContent>
                 <w:r>
                   <w:rPr>
@@ -1189,6 +1197,7 @@
                   <w14:uncheckedState w14:val="2610" w14:font="MS Gothic"/>
                 </w14:checkbox>
               </w:sdtPr>
+              <w:sdtEndPr/>
               <w:sdtContent>
                 <w:r>
                   <w:rPr>
@@ -1314,7 +1323,17 @@
                 <w:sz w:val="22"/>
                 <w:szCs w:val="22"/>
               </w:rPr>
-              <w:t>April 1, 2022</w:t>
+              <w:t>June</w:t>
+            </w:r>
+            <w:r>
+              <w:rPr>
+                <w:rFonts w:ascii="Georgia" w:hAnsi="Georgia"/>
+                <w:i/>
+                <w:color w:val="A6A6A6" w:themeColor="background1" w:themeShade="A6"/>
+                <w:sz w:val="22"/>
+                <w:szCs w:val="22"/>
+              </w:rPr>
+              <w:t>, 2022</w:t>
             </w:r>
           </w:p>
           <w:p>
@@ -1669,13 +1688,15 @@
               <w:t xml:space="preserve"> are mediators. The outcome, exposure and mediators will be defined based on </w:t>
             </w:r>
             <w:r>
-              <w:t>clinical results</w:t>
-            </w:r>
-            <w:r>
-              <w:t xml:space="preserve"> and </w:t>
-            </w:r>
-            <w:r>
-              <w:t>ICD10 and medical procedure codes from reimbursement claims</w:t>
+              <w:t xml:space="preserve">clinical results and </w:t>
+            </w:r>
+            <w:r>
+              <w:t>ICD10 and medical pro</w:t>
+            </w:r>
+            <w:bookmarkStart w:id="0" w:name="_GoBack"/>
+            <w:bookmarkEnd w:id="0"/>
+            <w:r>
+              <w:t>cedure codes from reimbursement claims</w:t>
             </w:r>
             <w:r>
               <w:t xml:space="preserve">. We will use Cox regression, parametric g-formula, and </w:t>
@@ -1884,13 +1905,7 @@
         <w:t xml:space="preserve">. The current scientific literature shows an </w:t>
       </w:r>
       <w:r>
-        <w:t xml:space="preserve">increased incidence of </w:t>
-      </w:r>
-      <w:r>
-        <w:t xml:space="preserve">cardiovascular disease </w:t>
-      </w:r>
-      <w:r>
-        <w:t>(</w:t>
+        <w:t>increased incidence of cardiovascular disease (</w:t>
       </w:r>
       <w:r>
         <w:t>CVD</w:t>
@@ -2050,10 +2065,7 @@
         <w:t xml:space="preserve">Two pathways might explain the increased incidence of CVD in persons with PTSD. PTSD can lead to unhealthy behaviours such as substance use, physical inactivity, sleep disorders and dietary changes that lead to </w:t>
       </w:r>
       <w:r>
-        <w:t>CVD</w:t>
-      </w:r>
-      <w:r>
-        <w:t xml:space="preserve"> </w:t>
+        <w:t xml:space="preserve">CVD </w:t>
       </w:r>
       <w:r>
         <w:t xml:space="preserve">risk factors (hypertension, diabetes, high cholesterol), which can cause CVD </w:t>
@@ -2080,19 +2092,13 @@
         <w:t xml:space="preserve">. An alternative explanation is that PTSD generates an inflammatory state that can cause </w:t>
       </w:r>
       <w:r>
-        <w:t>major adverse cardiovascular events (MACE)</w:t>
-      </w:r>
-      <w:r>
-        <w:t xml:space="preserve"> </w:t>
+        <w:t xml:space="preserve">major adverse cardiovascular events (MACE) </w:t>
       </w:r>
       <w:r>
         <w:t xml:space="preserve">such as myocardial infarction, unstable angina </w:t>
       </w:r>
       <w:r>
-        <w:t>or</w:t>
-      </w:r>
-      <w:r>
-        <w:t xml:space="preserve"> </w:t>
+        <w:t xml:space="preserve">or </w:t>
       </w:r>
       <w:r>
         <w:t xml:space="preserve">stroke </w:t>
@@ -2239,10 +2245,7 @@
         <w:t xml:space="preserve"> described as a risk factor for </w:t>
       </w:r>
       <w:r>
-        <w:t>MACE</w:t>
-      </w:r>
-      <w:r>
-        <w:t xml:space="preserve"> </w:t>
+        <w:t xml:space="preserve">MACE </w:t>
       </w:r>
       <w:r>
         <w:fldChar w:fldCharType="begin">
@@ -2448,19 +2451,13 @@
         <w:t xml:space="preserve">causal risk factor for </w:t>
       </w:r>
       <w:r>
-        <w:t>MACE</w:t>
-      </w:r>
-      <w:r>
-        <w:t xml:space="preserve"> </w:t>
+        <w:t xml:space="preserve">MACE </w:t>
       </w:r>
       <w:r>
         <w:t xml:space="preserve">and quantify the mediating effect of PTSD on </w:t>
       </w:r>
       <w:r>
-        <w:t>MACE</w:t>
-      </w:r>
-      <w:r>
-        <w:t xml:space="preserve"> </w:t>
+        <w:t xml:space="preserve">MACE </w:t>
       </w:r>
       <w:r>
         <w:t>through CVD risk factors.</w:t>
@@ -4253,16 +4250,7 @@
         <w:t>stroke</w:t>
       </w:r>
       <w:r>
-        <w:t xml:space="preserve">, </w:t>
-      </w:r>
-      <w:r>
-        <w:t xml:space="preserve">revascularization </w:t>
-      </w:r>
-      <w:r>
-        <w:t>and</w:t>
-      </w:r>
-      <w:r>
-        <w:t xml:space="preserve"> hospitalization for unstable angina</w:t>
+        <w:t>, revascularization and hospitalization for unstable angina</w:t>
       </w:r>
       <w:r>
         <w:t xml:space="preserve"> </w:t>
@@ -4297,21 +4285,144 @@
       <w:r>
         <w:t>)</w:t>
       </w:r>
-      <w:commentRangeStart w:id="0"/>
-      <w:r>
-        <w:t>.</w:t>
-      </w:r>
-      <w:commentRangeEnd w:id="0"/>
-      <w:r>
-        <w:rPr>
-          <w:rStyle w:val="CommentReference"/>
-        </w:rPr>
-        <w:commentReference w:id="0"/>
-      </w:r>
       <w:r>
         <w:t xml:space="preserve"> </w:t>
       </w:r>
       <w:r>
+        <w:fldChar w:fldCharType="begin">
+          <w:fldData xml:space="preserve">PEVuZE5vdGU+PENpdGU+PEF1dGhvcj5Cb3NjbzwvQXV0aG9yPjxZZWFyPjIwMjE8L1llYXI+PFJl
+Y051bT45OTwvUmVjTnVtPjxEaXNwbGF5VGV4dD4oMTUpPC9EaXNwbGF5VGV4dD48cmVjb3JkPjxy
+ZWMtbnVtYmVyPjk5PC9yZWMtbnVtYmVyPjxmb3JlaWduLWtleXM+PGtleSBhcHA9IkVOIiBkYi1p
+ZD0idHp3YXc1enZyNTJ0OXJlYTU5aXZ4c2ZocHRlYXoyZHZleHphIiB0aW1lc3RhbXA9IjE2NTQ4
+NzM1NDAiPjk5PC9rZXk+PC9mb3JlaWduLWtleXM+PHJlZi10eXBlIG5hbWU9IkpvdXJuYWwgQXJ0
+aWNsZSI+MTc8L3JlZi10eXBlPjxjb250cmlidXRvcnM+PGF1dGhvcnM+PGF1dGhvcj5Cb3Njbywg
+RS48L2F1dGhvcj48YXV0aG9yPkhzdWVoLCBMLjwvYXV0aG9yPjxhdXRob3I+TWNDb25lZ2h5LCBL
+LiBXLjwvYXV0aG9yPjxhdXRob3I+R3JhdmVuc3RlaW4sIFMuPC9hdXRob3I+PGF1dGhvcj5TYWFk
+ZSwgRS48L2F1dGhvcj48L2F1dGhvcnM+PC9jb250cmlidXRvcnM+PGF1dGgtYWRkcmVzcz5EZXBh
+cnRtZW50IG9mIEhlYWx0aCBTZXJ2aWNlcywgUG9saWN5LCBhbmQgUHJhY3RpY2UsIEJyb3duIFVu
+aXZlcnNpdHkgU2Nob29sIG9mIFB1YmxpYyBIZWFsdGgsIDEyMSBTb3V0aCBNYWluIFN0cmVldCwg
+Qm94IEctUzEyMS0zLCBQcm92aWRlbmNlLCBSSSwgMDI5MTIsIFVTQS4gRWxsaW90dF9Cb3Njb0Bh
+bHVtbmkuYnJvd24uZWR1LiYjeEQ7Q2VudGVyIGZvciBHZXJvbnRvbG9neSBhbmQgSGVhbHRoY2Fy
+ZSBSZXNlYXJjaCwgQnJvd24gVW5pdmVyc2l0eSBTY2hvb2wgb2YgUHVibGljIEhlYWx0aCwgUkks
+IFByb3ZpZGVuY2UsIFVTQS4gRWxsaW90dF9Cb3Njb0BhbHVtbmkuYnJvd24uZWR1LiYjeEQ7RGVw
+YXJ0bWVudCBvZiBNZWRpY2luZSwgV2FycmVuIEFscGVydCBNZWRpY2FsIFNjaG9vbCBvZiBCcm93
+biBVbml2ZXJzaXR5LCBQcm92aWRlbmNlLCBSSSwgVVNBLiYjeEQ7RGVwYXJ0bWVudCBvZiBIZWFs
+dGggU2VydmljZXMsIFBvbGljeSwgYW5kIFByYWN0aWNlLCBCcm93biBVbml2ZXJzaXR5IFNjaG9v
+bCBvZiBQdWJsaWMgSGVhbHRoLCAxMjEgU291dGggTWFpbiBTdHJlZXQsIEJveCBHLVMxMjEtMywg
+UHJvdmlkZW5jZSwgUkksIDAyOTEyLCBVU0EuJiN4RDtDZW50ZXIgZm9yIEdlcm9udG9sb2d5IGFu
+ZCBIZWFsdGhjYXJlIFJlc2VhcmNoLCBCcm93biBVbml2ZXJzaXR5IFNjaG9vbCBvZiBQdWJsaWMg
+SGVhbHRoLCBSSSwgUHJvdmlkZW5jZSwgVVNBLiYjeEQ7Q2VudGVyIG9mIElubm92YXRpb24gaW4g
+TG9uZy1UZXJtIFNlcnZpY2VzIGFuZCBTdXBwb3J0cywgUHJvdmlkZW5jZSBWZXRlcmFucyBBZmZh
+aXJzIE1lZGljYWwgQ2VudGVyLCBQcm92aWRlbmNlLCBSSSwgVVNBLiYjeEQ7RGl2aXNpb24gb2Yg
+SW5mZWN0aW91cyBEaXNlYXNlcyBhbmQgSElWIE1lZGljaW5lLCBVbml2ZXJzaXR5IEhvc3BpdGFs
+cyBDbGV2ZWxhbmQgTWVkaWNhbCBDZW50ZXIsIENsZXZlbGFuZCwgT0gsIFVTQS4mI3hEO1NjaG9v
+bCBvZiBNZWRpY2luZSwgQ2FzZSBXZXN0ZXJuIFJlc2VydmUgVW5pdmVyc2l0eSwgQ2xldmVsYW5k
+LCBPSCwgVVNBLjwvYXV0aC1hZGRyZXNzPjx0aXRsZXM+PHRpdGxlPk1ham9yIGFkdmVyc2UgY2Fy
+ZGlvdmFzY3VsYXIgZXZlbnQgZGVmaW5pdGlvbnMgdXNlZCBpbiBvYnNlcnZhdGlvbmFsIGFuYWx5
+c2lzIG9mIGFkbWluaXN0cmF0aXZlIGRhdGFiYXNlczogYSBzeXN0ZW1hdGljIHJldmlldzwvdGl0
+bGU+PHNlY29uZGFyeS10aXRsZT5CTUMgTWVkIFJlcyBNZXRob2RvbDwvc2Vjb25kYXJ5LXRpdGxl
+PjwvdGl0bGVzPjxwZXJpb2RpY2FsPjxmdWxsLXRpdGxlPkJNQyBNZWQgUmVzIE1ldGhvZG9sPC9m
+dWxsLXRpdGxlPjwvcGVyaW9kaWNhbD48cGFnZXM+MjQxPC9wYWdlcz48dm9sdW1lPjIxPC92b2x1
+bWU+PG51bWJlcj4xPC9udW1iZXI+PGVkaXRpb24+MjAyMS8xMS8wODwvZWRpdGlvbj48a2V5d29y
+ZHM+PGtleXdvcmQ+KkNhcmRpb3Zhc2N1bGFyIERpc2Vhc2VzL2RpYWdub3Npcy9lcGlkZW1pb2xv
+Z3k8L2tleXdvcmQ+PGtleXdvcmQ+KkhlYXJ0IEZhaWx1cmU8L2tleXdvcmQ+PGtleXdvcmQ+SHVt
+YW5zPC9rZXl3b3JkPjxrZXl3b3JkPipNeW9jYXJkaWFsIEluZmFyY3Rpb24vZGlhZ25vc2lzL2Vw
+aWRlbWlvbG9neTwva2V5d29yZD48a2V5d29yZD4qU3Ryb2tlL2RpYWdub3Npcy9lcGlkZW1pb2xv
+Z3k8L2tleXdvcmQ+PGtleXdvcmQ+KkFjdXRlIGNvcm9uYXJ5IHN5bmRyb21lPC9rZXl3b3JkPjxr
+ZXl3b3JkPipBY3V0ZSBteW9jYXJkaWFsIGluZmFyY3Rpb248L2tleXdvcmQ+PGtleXdvcmQ+KkNh
+cmRpb3Zhc2N1bGFyIGRpc2Vhc2U8L2tleXdvcmQ+PGtleXdvcmQ+Kk9ic2VydmF0aW9uYWwgc3R1
+ZHk8L2tleXdvcmQ+PGtleXdvcmQ+KlJlcHJvZHVjaWJpbGl0eTwva2V5d29yZD48a2V5d29yZD4q
+U3Ryb2tlPC9rZXl3b3JkPjwva2V5d29yZHM+PGRhdGVzPjx5ZWFyPjIwMjE8L3llYXI+PHB1Yi1k
+YXRlcz48ZGF0ZT5Ob3YgNjwvZGF0ZT48L3B1Yi1kYXRlcz48L2RhdGVzPjxpc2JuPjE0NzEtMjI4
+OCAoRWxlY3Ryb25pYykmI3hEOzE0NzEtMjI4OCAoTGlua2luZyk8L2lzYm4+PGFjY2Vzc2lvbi1u
+dW0+MzQ3NDIyNTA8L2FjY2Vzc2lvbi1udW0+PHVybHM+PHJlbGF0ZWQtdXJscz48dXJsPmh0dHBz
+Oi8vd3d3Lm5jYmkubmxtLm5paC5nb3YvcHVibWVkLzM0NzQyMjUwPC91cmw+PC9yZWxhdGVkLXVy
+bHM+PC91cmxzPjxjdXN0b20yPlBNQzg1NzE4NzA8L2N1c3RvbTI+PGVsZWN0cm9uaWMtcmVzb3Vy
+Y2UtbnVtPjEwLjExODYvczEyODc0LTAyMS0wMTQ0MC01PC9lbGVjdHJvbmljLXJlc291cmNlLW51
+bT48L3JlY29yZD48L0NpdGU+PC9FbmROb3RlPgB=
+</w:fldData>
+        </w:fldChar>
+      </w:r>
+      <w:r>
+        <w:instrText xml:space="preserve"> ADDIN EN.CITE </w:instrText>
+      </w:r>
+      <w:r>
+        <w:fldChar w:fldCharType="begin">
+          <w:fldData xml:space="preserve">PEVuZE5vdGU+PENpdGU+PEF1dGhvcj5Cb3NjbzwvQXV0aG9yPjxZZWFyPjIwMjE8L1llYXI+PFJl
+Y051bT45OTwvUmVjTnVtPjxEaXNwbGF5VGV4dD4oMTUpPC9EaXNwbGF5VGV4dD48cmVjb3JkPjxy
+ZWMtbnVtYmVyPjk5PC9yZWMtbnVtYmVyPjxmb3JlaWduLWtleXM+PGtleSBhcHA9IkVOIiBkYi1p
+ZD0idHp3YXc1enZyNTJ0OXJlYTU5aXZ4c2ZocHRlYXoyZHZleHphIiB0aW1lc3RhbXA9IjE2NTQ4
+NzM1NDAiPjk5PC9rZXk+PC9mb3JlaWduLWtleXM+PHJlZi10eXBlIG5hbWU9IkpvdXJuYWwgQXJ0
+aWNsZSI+MTc8L3JlZi10eXBlPjxjb250cmlidXRvcnM+PGF1dGhvcnM+PGF1dGhvcj5Cb3Njbywg
+RS48L2F1dGhvcj48YXV0aG9yPkhzdWVoLCBMLjwvYXV0aG9yPjxhdXRob3I+TWNDb25lZ2h5LCBL
+LiBXLjwvYXV0aG9yPjxhdXRob3I+R3JhdmVuc3RlaW4sIFMuPC9hdXRob3I+PGF1dGhvcj5TYWFk
+ZSwgRS48L2F1dGhvcj48L2F1dGhvcnM+PC9jb250cmlidXRvcnM+PGF1dGgtYWRkcmVzcz5EZXBh
+cnRtZW50IG9mIEhlYWx0aCBTZXJ2aWNlcywgUG9saWN5LCBhbmQgUHJhY3RpY2UsIEJyb3duIFVu
+aXZlcnNpdHkgU2Nob29sIG9mIFB1YmxpYyBIZWFsdGgsIDEyMSBTb3V0aCBNYWluIFN0cmVldCwg
+Qm94IEctUzEyMS0zLCBQcm92aWRlbmNlLCBSSSwgMDI5MTIsIFVTQS4gRWxsaW90dF9Cb3Njb0Bh
+bHVtbmkuYnJvd24uZWR1LiYjeEQ7Q2VudGVyIGZvciBHZXJvbnRvbG9neSBhbmQgSGVhbHRoY2Fy
+ZSBSZXNlYXJjaCwgQnJvd24gVW5pdmVyc2l0eSBTY2hvb2wgb2YgUHVibGljIEhlYWx0aCwgUkks
+IFByb3ZpZGVuY2UsIFVTQS4gRWxsaW90dF9Cb3Njb0BhbHVtbmkuYnJvd24uZWR1LiYjeEQ7RGVw
+YXJ0bWVudCBvZiBNZWRpY2luZSwgV2FycmVuIEFscGVydCBNZWRpY2FsIFNjaG9vbCBvZiBCcm93
+biBVbml2ZXJzaXR5LCBQcm92aWRlbmNlLCBSSSwgVVNBLiYjeEQ7RGVwYXJ0bWVudCBvZiBIZWFs
+dGggU2VydmljZXMsIFBvbGljeSwgYW5kIFByYWN0aWNlLCBCcm93biBVbml2ZXJzaXR5IFNjaG9v
+bCBvZiBQdWJsaWMgSGVhbHRoLCAxMjEgU291dGggTWFpbiBTdHJlZXQsIEJveCBHLVMxMjEtMywg
+UHJvdmlkZW5jZSwgUkksIDAyOTEyLCBVU0EuJiN4RDtDZW50ZXIgZm9yIEdlcm9udG9sb2d5IGFu
+ZCBIZWFsdGhjYXJlIFJlc2VhcmNoLCBCcm93biBVbml2ZXJzaXR5IFNjaG9vbCBvZiBQdWJsaWMg
+SGVhbHRoLCBSSSwgUHJvdmlkZW5jZSwgVVNBLiYjeEQ7Q2VudGVyIG9mIElubm92YXRpb24gaW4g
+TG9uZy1UZXJtIFNlcnZpY2VzIGFuZCBTdXBwb3J0cywgUHJvdmlkZW5jZSBWZXRlcmFucyBBZmZh
+aXJzIE1lZGljYWwgQ2VudGVyLCBQcm92aWRlbmNlLCBSSSwgVVNBLiYjeEQ7RGl2aXNpb24gb2Yg
+SW5mZWN0aW91cyBEaXNlYXNlcyBhbmQgSElWIE1lZGljaW5lLCBVbml2ZXJzaXR5IEhvc3BpdGFs
+cyBDbGV2ZWxhbmQgTWVkaWNhbCBDZW50ZXIsIENsZXZlbGFuZCwgT0gsIFVTQS4mI3hEO1NjaG9v
+bCBvZiBNZWRpY2luZSwgQ2FzZSBXZXN0ZXJuIFJlc2VydmUgVW5pdmVyc2l0eSwgQ2xldmVsYW5k
+LCBPSCwgVVNBLjwvYXV0aC1hZGRyZXNzPjx0aXRsZXM+PHRpdGxlPk1ham9yIGFkdmVyc2UgY2Fy
+ZGlvdmFzY3VsYXIgZXZlbnQgZGVmaW5pdGlvbnMgdXNlZCBpbiBvYnNlcnZhdGlvbmFsIGFuYWx5
+c2lzIG9mIGFkbWluaXN0cmF0aXZlIGRhdGFiYXNlczogYSBzeXN0ZW1hdGljIHJldmlldzwvdGl0
+bGU+PHNlY29uZGFyeS10aXRsZT5CTUMgTWVkIFJlcyBNZXRob2RvbDwvc2Vjb25kYXJ5LXRpdGxl
+PjwvdGl0bGVzPjxwZXJpb2RpY2FsPjxmdWxsLXRpdGxlPkJNQyBNZWQgUmVzIE1ldGhvZG9sPC9m
+dWxsLXRpdGxlPjwvcGVyaW9kaWNhbD48cGFnZXM+MjQxPC9wYWdlcz48dm9sdW1lPjIxPC92b2x1
+bWU+PG51bWJlcj4xPC9udW1iZXI+PGVkaXRpb24+MjAyMS8xMS8wODwvZWRpdGlvbj48a2V5d29y
+ZHM+PGtleXdvcmQ+KkNhcmRpb3Zhc2N1bGFyIERpc2Vhc2VzL2RpYWdub3Npcy9lcGlkZW1pb2xv
+Z3k8L2tleXdvcmQ+PGtleXdvcmQ+KkhlYXJ0IEZhaWx1cmU8L2tleXdvcmQ+PGtleXdvcmQ+SHVt
+YW5zPC9rZXl3b3JkPjxrZXl3b3JkPipNeW9jYXJkaWFsIEluZmFyY3Rpb24vZGlhZ25vc2lzL2Vw
+aWRlbWlvbG9neTwva2V5d29yZD48a2V5d29yZD4qU3Ryb2tlL2RpYWdub3Npcy9lcGlkZW1pb2xv
+Z3k8L2tleXdvcmQ+PGtleXdvcmQ+KkFjdXRlIGNvcm9uYXJ5IHN5bmRyb21lPC9rZXl3b3JkPjxr
+ZXl3b3JkPipBY3V0ZSBteW9jYXJkaWFsIGluZmFyY3Rpb248L2tleXdvcmQ+PGtleXdvcmQ+KkNh
+cmRpb3Zhc2N1bGFyIGRpc2Vhc2U8L2tleXdvcmQ+PGtleXdvcmQ+Kk9ic2VydmF0aW9uYWwgc3R1
+ZHk8L2tleXdvcmQ+PGtleXdvcmQ+KlJlcHJvZHVjaWJpbGl0eTwva2V5d29yZD48a2V5d29yZD4q
+U3Ryb2tlPC9rZXl3b3JkPjwva2V5d29yZHM+PGRhdGVzPjx5ZWFyPjIwMjE8L3llYXI+PHB1Yi1k
+YXRlcz48ZGF0ZT5Ob3YgNjwvZGF0ZT48L3B1Yi1kYXRlcz48L2RhdGVzPjxpc2JuPjE0NzEtMjI4
+OCAoRWxlY3Ryb25pYykmI3hEOzE0NzEtMjI4OCAoTGlua2luZyk8L2lzYm4+PGFjY2Vzc2lvbi1u
+dW0+MzQ3NDIyNTA8L2FjY2Vzc2lvbi1udW0+PHVybHM+PHJlbGF0ZWQtdXJscz48dXJsPmh0dHBz
+Oi8vd3d3Lm5jYmkubmxtLm5paC5nb3YvcHVibWVkLzM0NzQyMjUwPC91cmw+PC9yZWxhdGVkLXVy
+bHM+PC91cmxzPjxjdXN0b20yPlBNQzg1NzE4NzA8L2N1c3RvbTI+PGVsZWN0cm9uaWMtcmVzb3Vy
+Y2UtbnVtPjEwLjExODYvczEyODc0LTAyMS0wMTQ0MC01PC9lbGVjdHJvbmljLXJlc291cmNlLW51
+bT48L3JlY29yZD48L0NpdGU+PC9FbmROb3RlPgB=
+</w:fldData>
+        </w:fldChar>
+      </w:r>
+      <w:r>
+        <w:instrText xml:space="preserve"> ADDIN EN.CITE.DATA </w:instrText>
+      </w:r>
+      <w:r>
+        <w:fldChar w:fldCharType="end"/>
+      </w:r>
+      <w:r>
+        <w:fldChar w:fldCharType="separate"/>
+      </w:r>
+      <w:r>
+        <w:rPr>
+          <w:noProof/>
+        </w:rPr>
+        <w:t>(15)</w:t>
+      </w:r>
+      <w:r>
+        <w:fldChar w:fldCharType="end"/>
+      </w:r>
+      <w:r>
+        <w:t xml:space="preserve">. </w:t>
+      </w:r>
+      <w:r>
         <w:t xml:space="preserve">Secondary outcomes </w:t>
       </w:r>
       <w:r>
@@ -4354,16 +4465,7 @@
         <w:t xml:space="preserve"> includes MACE2 </w:t>
       </w:r>
       <w:r>
-        <w:t xml:space="preserve">includes </w:t>
-      </w:r>
-      <w:r>
-        <w:t>myocardial infarction</w:t>
-      </w:r>
-      <w:r>
-        <w:t xml:space="preserve"> and </w:t>
-      </w:r>
-      <w:r>
-        <w:t xml:space="preserve">stroke </w:t>
+        <w:t xml:space="preserve">includes myocardial infarction and stroke </w:t>
       </w:r>
       <w:r>
         <w:t>(</w:t>
@@ -4528,13 +4630,7 @@
         <w:t xml:space="preserve">), </w:t>
       </w:r>
       <w:r>
-        <w:t>depressive disorders</w:t>
-      </w:r>
-      <w:r>
-        <w:t xml:space="preserve"> </w:t>
-      </w:r>
-      <w:r>
-        <w:t>(</w:t>
+        <w:t>depressive disorders (</w:t>
       </w:r>
       <w:r>
         <w:t>F3</w:t>
@@ -5423,13 +5519,7 @@
         <w:t xml:space="preserve">: </w:t>
       </w:r>
       <w:r>
-        <w:t>U</w:t>
-      </w:r>
-      <w:r>
-        <w:t>sing descriptive statistics</w:t>
-      </w:r>
-      <w:r>
-        <w:t>, w</w:t>
+        <w:t>Using descriptive statistics, w</w:t>
       </w:r>
       <w:r>
         <w:t>e</w:t>
@@ -5574,6 +5664,7 @@
             <w:docPart w:val="8662516F94AB4D3391C10640D4C7F2D9"/>
           </w:placeholder>
         </w:sdtPr>
+        <w:sdtEndPr/>
         <w:sdtContent>
           <w:r>
             <w:t>(Simon &amp; Makuch, 1984)</w:t>
@@ -5590,31 +5681,19 @@
         <w:rPr>
           <w:lang w:val="en-US"/>
         </w:rPr>
-        <w:t xml:space="preserve">We will estimate unadjusted and adjusted hazard ratios (HR) and 95% confidence intervals (CIs) </w:t>
+        <w:t xml:space="preserve">We will estimate unadjusted and adjusted hazard ratios (HR) and 95% confidence intervals (CIs) for </w:t>
       </w:r>
       <w:r>
         <w:rPr>
           <w:lang w:val="en-US"/>
         </w:rPr>
-        <w:t xml:space="preserve">for </w:t>
+        <w:t xml:space="preserve">associations between sociodemographic characteristics and </w:t>
       </w:r>
       <w:r>
         <w:rPr>
           <w:lang w:val="en-US"/>
         </w:rPr>
-        <w:t xml:space="preserve">associations between sociodemographic characteristics and </w:t>
-      </w:r>
-      <w:r>
-        <w:rPr>
-          <w:lang w:val="en-US"/>
-        </w:rPr>
-        <w:t xml:space="preserve">PTSD </w:t>
-      </w:r>
-      <w:r>
-        <w:rPr>
-          <w:lang w:val="en-US"/>
-        </w:rPr>
-        <w:t>using Cox proportional hazard models.</w:t>
+        <w:t>PTSD using Cox proportional hazard models.</w:t>
       </w:r>
     </w:p>
     <w:p>
@@ -5750,6 +5829,7 @@
             <w:docPart w:val="DefaultPlaceholder_-1854013440"/>
           </w:placeholder>
         </w:sdtPr>
+        <w:sdtEndPr/>
         <w:sdtContent>
           <w:r>
             <w:t>(Simon &amp; Makuch, 1984)</w:t>
@@ -5941,112 +6021,266 @@
           <w:b/>
           <w:lang w:val="en-US"/>
         </w:rPr>
-        <w:t>je</w:t>
+        <w:t>jectives 4 &amp; 5</w:t>
       </w:r>
       <w:r>
         <w:rPr>
           <w:b/>
           <w:lang w:val="en-US"/>
         </w:rPr>
-        <w:t>ctives 4 &amp; 5</w:t>
-      </w:r>
+        <w:t>:</w:t>
+      </w:r>
+      <w:r>
+        <w:rPr>
+          <w:lang w:val="en-US"/>
+        </w:rPr>
+        <w:t xml:space="preserve"> </w:t>
+      </w:r>
+      <w:r>
+        <w:rPr>
+          <w:iCs/>
+        </w:rPr>
+        <w:t>The analys</w:t>
+      </w:r>
+      <w:r>
+        <w:rPr>
+          <w:iCs/>
+        </w:rPr>
+        <w:t>e</w:t>
+      </w:r>
+      <w:r>
+        <w:rPr>
+          <w:iCs/>
+        </w:rPr>
+        <w:t xml:space="preserve">s </w:t>
+      </w:r>
+      <w:r>
+        <w:rPr>
+          <w:iCs/>
+        </w:rPr>
+        <w:t>are</w:t>
+      </w:r>
+      <w:r>
+        <w:rPr>
+          <w:iCs/>
+        </w:rPr>
+        <w:t xml:space="preserve"> b</w:t>
+      </w:r>
+      <w:r>
+        <w:rPr>
+          <w:iCs/>
+        </w:rPr>
+        <w:t xml:space="preserve">ased on the </w:t>
+      </w:r>
+      <w:r>
+        <w:rPr>
+          <w:iCs/>
+        </w:rPr>
+        <w:t xml:space="preserve">structural </w:t>
+      </w:r>
+      <w:r>
+        <w:rPr>
+          <w:iCs/>
+        </w:rPr>
+        <w:t xml:space="preserve">assumptions </w:t>
+      </w:r>
+      <w:r>
+        <w:rPr>
+          <w:iCs/>
+        </w:rPr>
+        <w:t>summari</w:t>
+      </w:r>
+      <w:r>
+        <w:rPr>
+          <w:iCs/>
+        </w:rPr>
+        <w:t>s</w:t>
+      </w:r>
+      <w:r>
+        <w:rPr>
+          <w:iCs/>
+        </w:rPr>
+        <w:t xml:space="preserve">ed </w:t>
+      </w:r>
+      <w:r>
+        <w:rPr>
+          <w:iCs/>
+        </w:rPr>
+        <w:t xml:space="preserve">in </w:t>
+      </w:r>
+      <w:r>
+        <w:rPr>
+          <w:iCs/>
+          <w:u w:val="single"/>
+        </w:rPr>
+        <w:t>Figure 1</w:t>
+      </w:r>
+      <w:r>
+        <w:rPr>
+          <w:iCs/>
+        </w:rPr>
+        <w:t>.</w:t>
+      </w:r>
+      <w:r>
+        <w:rPr>
+          <w:iCs/>
+        </w:rPr>
+        <w:t xml:space="preserve"> </w:t>
+      </w:r>
+      <w:r>
+        <w:rPr>
+          <w:iCs/>
+        </w:rPr>
+        <w:t>Causal effects are defined as contrasts between counterfactual</w:t>
+      </w:r>
+      <w:r>
+        <w:rPr>
+          <w:iCs/>
+        </w:rPr>
+        <w:t xml:space="preserve"> outcomes</w:t>
+      </w:r>
+      <w:r>
+        <w:rPr>
+          <w:iCs/>
+        </w:rPr>
+        <w:t xml:space="preserve">. </w:t>
+      </w:r>
+      <w:r>
+        <w:rPr>
+          <w:iCs/>
+        </w:rPr>
+        <w:t xml:space="preserve">We divide </w:t>
+      </w:r>
+      <w:r>
+        <w:rPr>
+          <w:iCs/>
+        </w:rPr>
+        <w:t xml:space="preserve">follow-up time </w:t>
+      </w:r>
+      <w:r>
+        <w:rPr>
+          <w:iCs/>
+        </w:rPr>
+        <w:t>into intervals of 6 months.</w:t>
+      </w:r>
+      <w:r>
+        <w:rPr>
+          <w:iCs/>
+        </w:rPr>
+        <w:t xml:space="preserve"> For each interval, we define</w:t>
+      </w:r>
+      <w:r>
+        <w:rPr>
+          <w:iCs/>
+        </w:rPr>
+        <w:t xml:space="preserve"> </w:t>
+      </w:r>
+      <w:r>
+        <w:rPr>
+          <w:iCs/>
+        </w:rPr>
+        <w:t>hypothetical interventions on</w:t>
+      </w:r>
+      <w:r>
+        <w:rPr>
+          <w:iCs/>
+        </w:rPr>
+        <w:t xml:space="preserve"> exposure (PTSD)</w:t>
+      </w:r>
+      <w:r>
+        <w:rPr>
+          <w:iCs/>
+        </w:rPr>
+        <w:t xml:space="preserve"> </w:t>
+      </w:r>
+      <w:r>
+        <w:rPr>
+          <w:iCs/>
+        </w:rPr>
+        <w:t xml:space="preserve">and </w:t>
+      </w:r>
+      <w:r>
+        <w:rPr>
+          <w:iCs/>
+        </w:rPr>
+        <w:t xml:space="preserve">mediating </w:t>
+      </w:r>
+      <w:r>
+        <w:rPr>
+          <w:iCs/>
+        </w:rPr>
+        <w:t>factors (CVD risk</w:t>
+      </w:r>
+      <w:r>
+        <w:rPr>
+          <w:iCs/>
+        </w:rPr>
+        <w:t xml:space="preserve"> </w:t>
+      </w:r>
+      <w:r>
+        <w:rPr>
+          <w:iCs/>
+        </w:rPr>
+        <w:t>factors</w:t>
+      </w:r>
+      <w:r>
+        <w:rPr>
+          <w:iCs/>
+        </w:rPr>
+        <w:t xml:space="preserve">). </w:t>
+      </w:r>
+      <w:r>
+        <w:rPr>
+          <w:iCs/>
+        </w:rPr>
+        <w:t xml:space="preserve"> </w:t>
+      </w:r>
+    </w:p>
+    <w:p>
+      <w:pPr>
+        <w:spacing w:before="60" w:after="60"/>
+        <w:jc w:val="both"/>
+        <w:rPr>
+          <w:iCs/>
+        </w:rPr>
+      </w:pPr>
       <w:r>
         <w:rPr>
           <w:b/>
           <w:lang w:val="en-US"/>
         </w:rPr>
-        <w:t>:</w:t>
-      </w:r>
-      <w:r>
-        <w:rPr>
+        <w:t>Ob</w:t>
+      </w:r>
+      <w:r>
+        <w:rPr>
+          <w:b/>
           <w:lang w:val="en-US"/>
         </w:rPr>
+        <w:t xml:space="preserve">jective 4: </w:t>
+      </w:r>
+      <w:r>
+        <w:rPr>
+          <w:iCs/>
+        </w:rPr>
+        <w:t xml:space="preserve">The total effect of PTSD on the risk of </w:t>
+      </w:r>
+      <w:r>
+        <w:rPr>
+          <w:iCs/>
+        </w:rPr>
+        <w:t>experiencing a</w:t>
+      </w:r>
+      <w:r>
+        <w:rPr>
+          <w:iCs/>
+        </w:rPr>
         <w:t xml:space="preserve"> </w:t>
       </w:r>
       <w:r>
         <w:rPr>
           <w:iCs/>
         </w:rPr>
-        <w:t>The analys</w:t>
-      </w:r>
-      <w:r>
-        <w:rPr>
-          <w:iCs/>
-        </w:rPr>
-        <w:t>e</w:t>
-      </w:r>
-      <w:r>
-        <w:rPr>
-          <w:iCs/>
-        </w:rPr>
-        <w:t xml:space="preserve">s </w:t>
-      </w:r>
-      <w:r>
-        <w:rPr>
-          <w:iCs/>
-        </w:rPr>
-        <w:t>are</w:t>
-      </w:r>
-      <w:r>
-        <w:rPr>
-          <w:iCs/>
-        </w:rPr>
-        <w:t xml:space="preserve"> b</w:t>
-      </w:r>
-      <w:r>
-        <w:rPr>
-          <w:iCs/>
-        </w:rPr>
-        <w:t xml:space="preserve">ased on the </w:t>
-      </w:r>
-      <w:r>
-        <w:rPr>
-          <w:iCs/>
-        </w:rPr>
-        <w:t xml:space="preserve">structural </w:t>
-      </w:r>
-      <w:r>
-        <w:rPr>
-          <w:iCs/>
-        </w:rPr>
-        <w:t xml:space="preserve">assumptions </w:t>
-      </w:r>
-      <w:r>
-        <w:rPr>
-          <w:iCs/>
-        </w:rPr>
-        <w:t>summari</w:t>
-      </w:r>
-      <w:r>
-        <w:rPr>
-          <w:iCs/>
-        </w:rPr>
-        <w:t>s</w:t>
-      </w:r>
-      <w:r>
-        <w:rPr>
-          <w:iCs/>
-        </w:rPr>
-        <w:t xml:space="preserve">ed </w:t>
-      </w:r>
-      <w:r>
-        <w:rPr>
-          <w:iCs/>
-        </w:rPr>
-        <w:t xml:space="preserve">in </w:t>
-      </w:r>
-      <w:r>
-        <w:rPr>
-          <w:iCs/>
-          <w:u w:val="single"/>
-        </w:rPr>
-        <w:t>Figure 1</w:t>
-      </w:r>
-      <w:r>
-        <w:rPr>
-          <w:iCs/>
-        </w:rPr>
-        <w:t>.</w:t>
+        <w:t>MACE</w:t>
       </w:r>
       <w:r>
         <w:rPr>
@@ -6058,43 +6292,67 @@
         <w:rPr>
           <w:iCs/>
         </w:rPr>
-        <w:t>Causal effects are defined as contrasts between counterfactual</w:t>
-      </w:r>
-      <w:r>
-        <w:rPr>
-          <w:iCs/>
-        </w:rPr>
-        <w:t xml:space="preserve"> outcomes</w:t>
-      </w:r>
-      <w:r>
-        <w:rPr>
-          <w:iCs/>
-        </w:rPr>
-        <w:t xml:space="preserve">. </w:t>
-      </w:r>
-      <w:r>
-        <w:rPr>
-          <w:iCs/>
-        </w:rPr>
-        <w:t xml:space="preserve">We divide </w:t>
-      </w:r>
-      <w:r>
-        <w:rPr>
-          <w:iCs/>
-        </w:rPr>
-        <w:t xml:space="preserve">follow-up time </w:t>
-      </w:r>
-      <w:r>
-        <w:rPr>
-          <w:iCs/>
-        </w:rPr>
-        <w:t>into intervals of 6 months.</w:t>
-      </w:r>
-      <w:r>
-        <w:rPr>
-          <w:iCs/>
-        </w:rPr>
-        <w:t xml:space="preserve"> For each interval, we define</w:t>
+        <w:t xml:space="preserve">by the end of the study period (within </w:t>
+      </w:r>
+      <w:r>
+        <w:rPr>
+          <w:iCs/>
+        </w:rPr>
+        <w:t xml:space="preserve">six </w:t>
+      </w:r>
+      <w:r>
+        <w:rPr>
+          <w:iCs/>
+        </w:rPr>
+        <w:t>years</w:t>
+      </w:r>
+      <w:r>
+        <w:rPr>
+          <w:iCs/>
+        </w:rPr>
+        <w:t>)</w:t>
+      </w:r>
+      <w:r>
+        <w:rPr>
+          <w:iCs/>
+        </w:rPr>
+        <w:t xml:space="preserve"> is defined as the contrast </w:t>
+      </w:r>
+      <w:r>
+        <w:rPr>
+          <w:iCs/>
+        </w:rPr>
+        <w:t xml:space="preserve">between the risk of </w:t>
+      </w:r>
+      <w:r>
+        <w:rPr>
+          <w:iCs/>
+        </w:rPr>
+        <w:t xml:space="preserve">experiencing a MACE </w:t>
+      </w:r>
+      <w:r>
+        <w:rPr>
+          <w:iCs/>
+        </w:rPr>
+        <w:t xml:space="preserve">if everyone in the population had had PTSD from the beginning to the end of the study and the risk </w:t>
+      </w:r>
+      <w:r>
+        <w:rPr>
+          <w:iCs/>
+        </w:rPr>
+        <w:t xml:space="preserve">experiencing a MACE </w:t>
+      </w:r>
+      <w:r>
+        <w:rPr>
+          <w:iCs/>
+        </w:rPr>
+        <w:t xml:space="preserve">if </w:t>
+      </w:r>
+      <w:r>
+        <w:rPr>
+          <w:iCs/>
+        </w:rPr>
+        <w:t>nobody</w:t>
       </w:r>
       <w:r>
         <w:rPr>
@@ -6106,13 +6364,13 @@
         <w:rPr>
           <w:iCs/>
         </w:rPr>
-        <w:t>hypothetical interventions on</w:t>
-      </w:r>
-      <w:r>
-        <w:rPr>
-          <w:iCs/>
-        </w:rPr>
-        <w:t xml:space="preserve"> exposure (PTSD)</w:t>
+        <w:t xml:space="preserve">in the population had </w:t>
+      </w:r>
+      <w:r>
+        <w:rPr>
+          <w:iCs/>
+        </w:rPr>
+        <w:t>ever</w:t>
       </w:r>
       <w:r>
         <w:rPr>
@@ -6124,43 +6382,37 @@
         <w:rPr>
           <w:iCs/>
         </w:rPr>
-        <w:t xml:space="preserve">and </w:t>
-      </w:r>
-      <w:r>
-        <w:rPr>
-          <w:iCs/>
-        </w:rPr>
-        <w:t xml:space="preserve">mediating </w:t>
-      </w:r>
-      <w:r>
-        <w:rPr>
-          <w:iCs/>
-        </w:rPr>
-        <w:t>factors (CVD risk</w:t>
-      </w:r>
-      <w:r>
-        <w:rPr>
-          <w:iCs/>
-        </w:rPr>
-        <w:t xml:space="preserve"> </w:t>
-      </w:r>
-      <w:r>
-        <w:rPr>
-          <w:iCs/>
-        </w:rPr>
-        <w:t>factors</w:t>
-      </w:r>
-      <w:r>
-        <w:rPr>
-          <w:iCs/>
-        </w:rPr>
-        <w:t xml:space="preserve">). </w:t>
-      </w:r>
-      <w:r>
-        <w:rPr>
-          <w:iCs/>
-        </w:rPr>
-        <w:t xml:space="preserve"> </w:t>
+        <w:t>had PTSD</w:t>
+      </w:r>
+      <w:r>
+        <w:rPr>
+          <w:iCs/>
+        </w:rPr>
+        <w:t xml:space="preserve">. For estimation, standard </w:t>
+      </w:r>
+      <w:r>
+        <w:rPr>
+          <w:iCs/>
+        </w:rPr>
+        <w:t xml:space="preserve">parametric g-formula </w:t>
+      </w:r>
+      <w:r>
+        <w:rPr>
+          <w:iCs/>
+        </w:rPr>
+        <w:t xml:space="preserve">will be </w:t>
+      </w:r>
+      <w:r>
+        <w:rPr>
+          <w:iCs/>
+        </w:rPr>
+        <w:t>used.</w:t>
+      </w:r>
+      <w:r>
+        <w:rPr>
+          <w:iCs/>
+        </w:rPr>
+        <w:t xml:space="preserve"> For each time-point we specify parametric models for the distribution of time-varying exposures, mediators, confounders. </w:t>
       </w:r>
     </w:p>
     <w:p>
@@ -6183,216 +6435,13 @@
           <w:b/>
           <w:lang w:val="en-US"/>
         </w:rPr>
-        <w:t>jective 4</w:t>
-      </w:r>
-      <w:r>
-        <w:rPr>
-          <w:b/>
-          <w:lang w:val="en-US"/>
-        </w:rPr>
-        <w:t xml:space="preserve">: </w:t>
-      </w:r>
-      <w:r>
-        <w:rPr>
-          <w:iCs/>
-        </w:rPr>
-        <w:t xml:space="preserve">The total effect of PTSD on the risk of </w:t>
-      </w:r>
-      <w:r>
-        <w:rPr>
-          <w:iCs/>
-        </w:rPr>
-        <w:t>experiencing a</w:t>
-      </w:r>
-      <w:r>
-        <w:rPr>
-          <w:iCs/>
-        </w:rPr>
-        <w:t xml:space="preserve"> </w:t>
-      </w:r>
-      <w:r>
-        <w:rPr>
-          <w:iCs/>
-        </w:rPr>
-        <w:t>MACE</w:t>
-      </w:r>
-      <w:r>
-        <w:rPr>
-          <w:iCs/>
-        </w:rPr>
-        <w:t xml:space="preserve"> </w:t>
-      </w:r>
-      <w:r>
-        <w:rPr>
-          <w:iCs/>
-        </w:rPr>
-        <w:t xml:space="preserve">by the end of the study period (within </w:t>
-      </w:r>
-      <w:r>
-        <w:rPr>
-          <w:iCs/>
-        </w:rPr>
-        <w:t xml:space="preserve">six </w:t>
-      </w:r>
-      <w:r>
-        <w:rPr>
-          <w:iCs/>
-        </w:rPr>
-        <w:t>years</w:t>
-      </w:r>
-      <w:r>
-        <w:rPr>
-          <w:iCs/>
-        </w:rPr>
-        <w:t>)</w:t>
-      </w:r>
-      <w:r>
-        <w:rPr>
-          <w:iCs/>
-        </w:rPr>
-        <w:t xml:space="preserve"> is defined as the contrast </w:t>
-      </w:r>
-      <w:r>
-        <w:rPr>
-          <w:iCs/>
-        </w:rPr>
-        <w:t xml:space="preserve">between the risk of </w:t>
-      </w:r>
-      <w:r>
-        <w:rPr>
-          <w:iCs/>
-        </w:rPr>
-        <w:t xml:space="preserve">experiencing a MACE </w:t>
-      </w:r>
-      <w:r>
-        <w:rPr>
-          <w:iCs/>
-        </w:rPr>
-        <w:t xml:space="preserve">if everyone in the population had had PTSD from the beginning to the end of the study and the risk </w:t>
-      </w:r>
-      <w:r>
-        <w:rPr>
-          <w:iCs/>
-        </w:rPr>
-        <w:t xml:space="preserve">experiencing a MACE </w:t>
-      </w:r>
-      <w:r>
-        <w:rPr>
-          <w:iCs/>
-        </w:rPr>
-        <w:t xml:space="preserve">if </w:t>
-      </w:r>
-      <w:r>
-        <w:rPr>
-          <w:iCs/>
-        </w:rPr>
-        <w:t>nobody</w:t>
-      </w:r>
-      <w:r>
-        <w:rPr>
-          <w:iCs/>
-        </w:rPr>
-        <w:t xml:space="preserve"> </w:t>
-      </w:r>
-      <w:r>
-        <w:rPr>
-          <w:iCs/>
-        </w:rPr>
-        <w:t xml:space="preserve">in the population had </w:t>
-      </w:r>
-      <w:r>
-        <w:rPr>
-          <w:iCs/>
-        </w:rPr>
-        <w:t>ever</w:t>
-      </w:r>
-      <w:r>
-        <w:rPr>
-          <w:iCs/>
-        </w:rPr>
-        <w:t xml:space="preserve"> </w:t>
-      </w:r>
-      <w:r>
-        <w:rPr>
-          <w:iCs/>
-        </w:rPr>
-        <w:t>had PTSD</w:t>
-      </w:r>
-      <w:r>
-        <w:rPr>
-          <w:iCs/>
-        </w:rPr>
-        <w:t xml:space="preserve">. For estimation, standard </w:t>
-      </w:r>
-      <w:r>
-        <w:rPr>
-          <w:iCs/>
-        </w:rPr>
-        <w:t xml:space="preserve">parametric g-formula </w:t>
-      </w:r>
-      <w:r>
-        <w:rPr>
-          <w:iCs/>
-        </w:rPr>
-        <w:t xml:space="preserve">will be </w:t>
-      </w:r>
-      <w:r>
-        <w:rPr>
-          <w:iCs/>
-        </w:rPr>
-        <w:t>used.</w:t>
-      </w:r>
-      <w:r>
-        <w:rPr>
-          <w:iCs/>
-        </w:rPr>
-        <w:t xml:space="preserve"> For each time-point we specify parametric models for the distribution of time-varying exposures, mediators, confounders. </w:t>
-      </w:r>
-    </w:p>
-    <w:p>
-      <w:pPr>
-        <w:spacing w:before="60" w:after="60"/>
-        <w:jc w:val="both"/>
-        <w:rPr>
-          <w:iCs/>
-        </w:rPr>
-      </w:pPr>
-      <w:r>
-        <w:rPr>
-          <w:b/>
-          <w:lang w:val="en-US"/>
-        </w:rPr>
-        <w:t>Ob</w:t>
-      </w:r>
-      <w:r>
-        <w:rPr>
-          <w:b/>
-          <w:lang w:val="en-US"/>
-        </w:rPr>
-        <w:t>je</w:t>
-      </w:r>
-      <w:r>
-        <w:rPr>
-          <w:b/>
-          <w:lang w:val="en-US"/>
-        </w:rPr>
-        <w:t>ctive 5</w:t>
-      </w:r>
-      <w:r>
-        <w:rPr>
-          <w:b/>
-          <w:lang w:val="en-US"/>
-        </w:rPr>
-        <w:t xml:space="preserve">: </w:t>
+        <w:t xml:space="preserve">jective 5: </w:t>
       </w:r>
       <w:r>
         <w:t xml:space="preserve">For the effects of PTSD on </w:t>
       </w:r>
       <w:r>
-        <w:t>MACE</w:t>
-      </w:r>
-      <w:r>
-        <w:t xml:space="preserve"> </w:t>
+        <w:t xml:space="preserve">MACE </w:t>
       </w:r>
       <w:r>
         <w:t xml:space="preserve">mediated </w:t>
@@ -6534,6 +6583,7 @@
             <w:docPart w:val="DefaultPlaceholder_-1854013440"/>
           </w:placeholder>
         </w:sdtPr>
+        <w:sdtEndPr/>
         <w:sdtContent>
           <w:r>
             <w:t>(Lin, Young, Logan, &amp; VanderWeele, 2017; Lin, Young, Logan, Tchetgen Tchetgen, et al., 2017)</w:t>
@@ -6753,13 +6803,7 @@
         <w:rPr>
           <w:iCs/>
         </w:rPr>
-        <w:t>measrured CVD</w:t>
-      </w:r>
-      <w:r>
-        <w:rPr>
-          <w:iCs/>
-        </w:rPr>
-        <w:t xml:space="preserve"> </w:t>
+        <w:t xml:space="preserve">measrured CVD </w:t>
       </w:r>
       <w:r>
         <w:rPr>
@@ -7069,6 +7113,18 @@
       <w:r>
         <w:tab/>
         <w:t>Jacquet-Smailovic M, Tarquinio C, Alla F, Denis I, Kirche A, Tarquinio C, et al. Posttraumatic Stress Disorder Following Myocardial Infarction: A Systematic Review. J Trauma Stress. 2021;34(1):190-9.</w:t>
+      </w:r>
+    </w:p>
+    <w:p>
+      <w:pPr>
+        <w:pStyle w:val="EndNoteBibliography"/>
+      </w:pPr>
+      <w:r>
+        <w:t>15.</w:t>
+      </w:r>
+      <w:r>
+        <w:tab/>
+        <w:t>Bosco E, Hsueh L, McConeghy KW, Gravenstein S, Saade E. Major adverse cardiovascular event definitions used in observational analysis of administrative databases: a systematic review. BMC Med Res Methodol. 2021;21(1):241.</w:t>
       </w:r>
     </w:p>
     <w:p>
@@ -7171,8 +7227,8 @@
             <v:path o:extrusionok="f" gradientshapeok="t" o:connecttype="rect"/>
             <o:lock v:ext="edit" aspectratio="t"/>
           </v:shapetype>
-          <v:shape id="_x0000_i1026" type="#_x0000_t75" style="width:741.3pt;height:469.45pt">
-            <v:imagedata r:id="rId15" o:title="DAG_10_06" cropbottom="23915f"/>
+          <v:shape id="_x0000_i1025" type="#_x0000_t75" style="width:741pt;height:469.5pt">
+            <v:imagedata r:id="rId13" o:title="DAG_10_06" cropbottom="23915f"/>
           </v:shape>
         </w:pict>
       </w:r>
@@ -13230,8 +13286,6 @@
           <w:szCs w:val="24"/>
         </w:rPr>
       </w:pPr>
-      <w:bookmarkStart w:id="1" w:name="_GoBack"/>
-      <w:bookmarkEnd w:id="1"/>
     </w:p>
     <w:sectPr>
       <w:pgSz w:w="16838" w:h="11906" w:orient="landscape"/>
@@ -13243,42 +13297,6 @@
     </w:sectPr>
   </w:body>
 </w:document>
-</file>
-
-<file path=word/comments.xml><?xml version="1.0" encoding="utf-8"?>
-<w:comments xmlns:wpc="http://schemas.microsoft.com/office/word/2010/wordprocessingCanvas" xmlns:cx="http://schemas.microsoft.com/office/drawing/2014/chartex" xmlns:cx1="http://schemas.microsoft.com/office/drawing/2015/9/8/chartex" xmlns:mc="http://schemas.openxmlformats.org/markup-compatibility/2006" xmlns:o="urn:schemas-microsoft-com:office:office" xmlns:r="http://schemas.openxmlformats.org/officeDocument/2006/relationships" xmlns:m="http://schemas.openxmlformats.org/officeDocument/2006/math" xmlns:v="urn:schemas-microsoft-com:vml" xmlns:wp14="http://schemas.microsoft.com/office/word/2010/wordprocessingDrawing" xmlns:wp="http://schemas.openxmlformats.org/drawingml/2006/wordprocessingDrawing" xmlns:w10="urn:schemas-microsoft-com:office:word" xmlns:w="http://schemas.openxmlformats.org/wordprocessingml/2006/main" xmlns:w14="http://schemas.microsoft.com/office/word/2010/wordml" xmlns:w15="http://schemas.microsoft.com/office/word/2012/wordml" xmlns:w16se="http://schemas.microsoft.com/office/word/2015/wordml/symex" xmlns:wpg="http://schemas.microsoft.com/office/word/2010/wordprocessingGroup" xmlns:wpi="http://schemas.microsoft.com/office/word/2010/wordprocessingInk" xmlns:wne="http://schemas.microsoft.com/office/word/2006/wordml" xmlns:wps="http://schemas.microsoft.com/office/word/2010/wordprocessingShape" mc:Ignorable="w14 w15 w16se wp14">
-  <w:comment w:id="0" w:author="Haas, Andreas (ISPM)" w:date="2022-06-10T11:20:00Z" w:initials="HA(">
-    <w:p>
-      <w:pPr>
-        <w:pStyle w:val="CommentText"/>
-      </w:pPr>
-      <w:r>
-        <w:rPr>
-          <w:rStyle w:val="CommentReference"/>
-        </w:rPr>
-        <w:annotationRef/>
-      </w:r>
-      <w:r>
-        <w:rPr>
-          <w:noProof/>
-        </w:rPr>
-        <w:t>Add the reference to the systematic review with the M</w:t>
-      </w:r>
-      <w:r>
-        <w:rPr>
-          <w:noProof/>
-        </w:rPr>
-        <w:t>ACE definitions</w:t>
-      </w:r>
-    </w:p>
-  </w:comment>
-</w:comments>
-</file>
-
-<file path=word/commentsExtended.xml><?xml version="1.0" encoding="utf-8"?>
-<w15:commentsEx xmlns:wpc="http://schemas.microsoft.com/office/word/2010/wordprocessingCanvas" xmlns:cx="http://schemas.microsoft.com/office/drawing/2014/chartex" xmlns:cx1="http://schemas.microsoft.com/office/drawing/2015/9/8/chartex" xmlns:mc="http://schemas.openxmlformats.org/markup-compatibility/2006" xmlns:o="urn:schemas-microsoft-com:office:office" xmlns:r="http://schemas.openxmlformats.org/officeDocument/2006/relationships" xmlns:m="http://schemas.openxmlformats.org/officeDocument/2006/math" xmlns:v="urn:schemas-microsoft-com:vml" xmlns:wp14="http://schemas.microsoft.com/office/word/2010/wordprocessingDrawing" xmlns:wp="http://schemas.openxmlformats.org/drawingml/2006/wordprocessingDrawing" xmlns:w10="urn:schemas-microsoft-com:office:word" xmlns:w="http://schemas.openxmlformats.org/wordprocessingml/2006/main" xmlns:w14="http://schemas.microsoft.com/office/word/2010/wordml" xmlns:w15="http://schemas.microsoft.com/office/word/2012/wordml" xmlns:w16se="http://schemas.microsoft.com/office/word/2015/wordml/symex" xmlns:wpg="http://schemas.microsoft.com/office/word/2010/wordprocessingGroup" xmlns:wpi="http://schemas.microsoft.com/office/word/2010/wordprocessingInk" xmlns:wne="http://schemas.microsoft.com/office/word/2006/wordml" xmlns:wps="http://schemas.microsoft.com/office/word/2010/wordprocessingShape" mc:Ignorable="w14 w15 w16se wp14">
-  <w15:commentEx w15:paraId="4A8EF1DE" w15:done="0"/>
-</w15:commentsEx>
 </file>
 
 <file path=word/commentsExtensible.xml><?xml version="1.0" encoding="utf-8"?>
@@ -14857,14 +14875,6 @@
   </w:num>
   <w:numIdMacAtCleanup w:val="6"/>
 </w:numbering>
-</file>
-
-<file path=word/people.xml><?xml version="1.0" encoding="utf-8"?>
-<w15:people xmlns:wpc="http://schemas.microsoft.com/office/word/2010/wordprocessingCanvas" xmlns:cx="http://schemas.microsoft.com/office/drawing/2014/chartex" xmlns:cx1="http://schemas.microsoft.com/office/drawing/2015/9/8/chartex" xmlns:mc="http://schemas.openxmlformats.org/markup-compatibility/2006" xmlns:o="urn:schemas-microsoft-com:office:office" xmlns:r="http://schemas.openxmlformats.org/officeDocument/2006/relationships" xmlns:m="http://schemas.openxmlformats.org/officeDocument/2006/math" xmlns:v="urn:schemas-microsoft-com:vml" xmlns:wp14="http://schemas.microsoft.com/office/word/2010/wordprocessingDrawing" xmlns:wp="http://schemas.openxmlformats.org/drawingml/2006/wordprocessingDrawing" xmlns:w10="urn:schemas-microsoft-com:office:word" xmlns:w="http://schemas.openxmlformats.org/wordprocessingml/2006/main" xmlns:w14="http://schemas.microsoft.com/office/word/2010/wordml" xmlns:w15="http://schemas.microsoft.com/office/word/2012/wordml" xmlns:w16se="http://schemas.microsoft.com/office/word/2015/wordml/symex" xmlns:wpg="http://schemas.microsoft.com/office/word/2010/wordprocessingGroup" xmlns:wpi="http://schemas.microsoft.com/office/word/2010/wordprocessingInk" xmlns:wne="http://schemas.microsoft.com/office/word/2006/wordml" xmlns:wps="http://schemas.microsoft.com/office/word/2010/wordprocessingShape" mc:Ignorable="w14 w15 w16se wp14">
-  <w15:person w15:author="Haas, Andreas (ISPM)">
-    <w15:presenceInfo w15:providerId="AD" w15:userId="S-1-5-21-1442852101-4018948630-3783845812-95377"/>
-  </w15:person>
-</w15:people>
 </file>
 
 <file path=word/styles.xml><?xml version="1.0" encoding="utf-8"?>
@@ -15336,7 +15346,6 @@
   <w:style w:type="character" w:default="1" w:styleId="DefaultParagraphFont">
     <w:name w:val="Default Paragraph Font"/>
     <w:uiPriority w:val="1"/>
-    <w:semiHidden/>
     <w:unhideWhenUsed/>
   </w:style>
   <w:style w:type="table" w:default="1" w:styleId="TableNormal">
@@ -15822,7 +15831,7 @@
     <w:charset w:val="00"/>
     <w:family w:val="roman"/>
     <w:pitch w:val="variable"/>
-    <w:sig w:usb0="E0002AFF" w:usb1="C0007843" w:usb2="00000009" w:usb3="00000000" w:csb0="000001FF" w:csb1="00000000"/>
+    <w:sig w:usb0="E0002EFF" w:usb1="C000785B" w:usb2="00000009" w:usb3="00000000" w:csb0="000001FF" w:csb1="00000000"/>
   </w:font>
   <w:font w:name="Courier New">
     <w:panose1 w:val="02070309020205020404"/>
@@ -15850,21 +15859,21 @@
     <w:charset w:val="00"/>
     <w:family w:val="swiss"/>
     <w:pitch w:val="variable"/>
-    <w:sig w:usb0="E0002AFF" w:usb1="4000ACFF" w:usb2="00000001" w:usb3="00000000" w:csb0="000001FF" w:csb1="00000000"/>
+    <w:sig w:usb0="E4002EFF" w:usb1="C000247B" w:usb2="00000009" w:usb3="00000000" w:csb0="000001FF" w:csb1="00000000"/>
   </w:font>
   <w:font w:name="Arial">
     <w:panose1 w:val="020B0604020202020204"/>
     <w:charset w:val="00"/>
     <w:family w:val="swiss"/>
     <w:pitch w:val="variable"/>
-    <w:sig w:usb0="E0002AFF" w:usb1="C0007843" w:usb2="00000009" w:usb3="00000000" w:csb0="000001FF" w:csb1="00000000"/>
+    <w:sig w:usb0="E0002EFF" w:usb1="C000785B" w:usb2="00000009" w:usb3="00000000" w:csb0="000001FF" w:csb1="00000000"/>
   </w:font>
   <w:font w:name="Cambria">
     <w:panose1 w:val="02040503050406030204"/>
     <w:charset w:val="00"/>
     <w:family w:val="roman"/>
     <w:pitch w:val="variable"/>
-    <w:sig w:usb0="A00002EF" w:usb1="4000004B" w:usb2="00000000" w:usb3="00000000" w:csb0="0000019F" w:csb1="00000000"/>
+    <w:sig w:usb0="E00006FF" w:usb1="420024FF" w:usb2="02000000" w:usb3="00000000" w:csb0="0000019F" w:csb1="00000000"/>
   </w:font>
   <w:font w:name="MS Gothic">
     <w:altName w:val="ＭＳ ゴシック"/>
@@ -15882,7 +15891,7 @@
     <w:sig w:usb0="E1002EFF" w:usb1="C000605B" w:usb2="00000029" w:usb3="00000000" w:csb0="000101FF" w:csb1="00000000"/>
   </w:font>
   <w:font w:name="MS Mincho">
-    <w:altName w:val="Yu Gothic UI"/>
+    <w:altName w:val="ＭＳ 明朝"/>
     <w:panose1 w:val="02020609040205080304"/>
     <w:charset w:val="80"/>
     <w:family w:val="modern"/>
@@ -15908,7 +15917,7 @@
     <w:charset w:val="00"/>
     <w:family w:val="swiss"/>
     <w:pitch w:val="variable"/>
-    <w:sig w:usb0="A0002AEF" w:usb1="4000207B" w:usb2="00000000" w:usb3="00000000" w:csb0="000001FF" w:csb1="00000000"/>
+    <w:sig w:usb0="E4002EFF" w:usb1="C000247B" w:usb2="00000009" w:usb3="00000000" w:csb0="000001FF" w:csb1="00000000"/>
   </w:font>
 </w:fonts>
 </file>
@@ -15932,8 +15941,10 @@
     <w:rsid w:val="0029146F"/>
     <w:rsid w:val="0073081A"/>
     <w:rsid w:val="009370EC"/>
+    <w:rsid w:val="009B3988"/>
     <w:rsid w:val="00AC5F11"/>
     <w:rsid w:val="00AD56B4"/>
+    <w:rsid w:val="00CA2518"/>
     <w:rsid w:val="00F011A8"/>
     <w:rsid w:val="00FC289C"/>
   </w:rsids>
@@ -15953,7 +15964,7 @@
   <w:themeFontLang w:val="de-CH" w:bidi="ar-SA"/>
   <w:clrSchemeMapping w:bg1="light1" w:t1="dark1" w:bg2="light2" w:t2="dark2" w:accent1="accent1" w:accent2="accent2" w:accent3="accent3" w:accent4="accent4" w:accent5="accent5" w:accent6="accent6" w:hyperlink="hyperlink" w:followedHyperlink="followedHyperlink"/>
   <w:decimalSymbol w:val="."/>
-  <w:listSeparator w:val=";"/>
+  <w:listSeparator w:val=","/>
   <w15:chartTrackingRefBased/>
 </w:settings>
 </file>
@@ -16714,6 +16725,21 @@
 </file>
 
 <file path=customXml/item1.xml><?xml version="1.0" encoding="utf-8"?>
+<p:properties xmlns:p="http://schemas.microsoft.com/office/2006/metadata/properties" xmlns:xsi="http://www.w3.org/2001/XMLSchema-instance" xmlns:pc="http://schemas.microsoft.com/office/infopath/2007/PartnerControls">
+  <documentManagement/>
+</p:properties>
+</file>
+
+<file path=customXml/item2.xml><?xml version="1.0" encoding="utf-8"?>
+<?mso-contentType ?>
+<FormTemplates xmlns="http://schemas.microsoft.com/sharepoint/v3/contenttype/forms">
+  <Display>DocumentLibraryForm</Display>
+  <Edit>DocumentLibraryForm</Edit>
+  <New>DocumentLibraryForm</New>
+</FormTemplates>
+</file>
+
+<file path=customXml/item3.xml><?xml version="1.0" encoding="utf-8"?>
 <ct:contentTypeSchema xmlns:ct="http://schemas.microsoft.com/office/2006/metadata/contentType" xmlns:ma="http://schemas.microsoft.com/office/2006/metadata/properties/metaAttributes" ct:_="" ma:_="" ma:contentTypeName="Dokument" ma:contentTypeID="0x0101004C24F36D94FA7344BB3E0B4AA0DB4E80" ma:contentTypeVersion="12" ma:contentTypeDescription="Ein neues Dokument erstellen." ma:contentTypeScope="" ma:versionID="4fe25dcebb4579af966fc682207a9ee0">
   <xsd:schema xmlns:xsd="http://www.w3.org/2001/XMLSchema" xmlns:xs="http://www.w3.org/2001/XMLSchema" xmlns:p="http://schemas.microsoft.com/office/2006/metadata/properties" xmlns:ns3="ee0705cc-60b6-4088-824c-e0531e52d70b" xmlns:ns4="2fdf8392-1b95-4d24-bcfd-b57a4453a5a8" targetNamespace="http://schemas.microsoft.com/office/2006/metadata/properties" ma:root="true" ma:fieldsID="188d374c87fc4c73df5f674171bc0113" ns3:_="" ns4:_="">
     <xsd:import namespace="ee0705cc-60b6-4088-824c-e0531e52d70b"/>
@@ -16930,26 +16956,28 @@
 </ct:contentTypeSchema>
 </file>
 
-<file path=customXml/item2.xml><?xml version="1.0" encoding="utf-8"?>
-<?mso-contentType ?>
-<FormTemplates xmlns="http://schemas.microsoft.com/sharepoint/v3/contenttype/forms">
-  <Display>DocumentLibraryForm</Display>
-  <Edit>DocumentLibraryForm</Edit>
-  <New>DocumentLibraryForm</New>
-</FormTemplates>
-</file>
-
-<file path=customXml/item3.xml><?xml version="1.0" encoding="utf-8"?>
-<p:properties xmlns:p="http://schemas.microsoft.com/office/2006/metadata/properties" xmlns:xsi="http://www.w3.org/2001/XMLSchema-instance" xmlns:pc="http://schemas.microsoft.com/office/infopath/2007/PartnerControls">
-  <documentManagement/>
-</p:properties>
-</file>
-
 <file path=customXml/item4.xml><?xml version="1.0" encoding="utf-8"?>
 <b:Sources xmlns:b="http://schemas.openxmlformats.org/officeDocument/2006/bibliography" xmlns="http://schemas.openxmlformats.org/officeDocument/2006/bibliography" SelectedStyle="\APA.XSL" StyleName="APA"/>
 </file>
 
 <file path=customXml/itemProps1.xml><?xml version="1.0" encoding="utf-8"?>
+<ds:datastoreItem xmlns:ds="http://schemas.openxmlformats.org/officeDocument/2006/customXml" ds:itemID="{EF5EC5B3-0554-47D1-894C-BDF9366BFA2B}">
+  <ds:schemaRefs>
+    <ds:schemaRef ds:uri="http://schemas.microsoft.com/office/2006/metadata/properties"/>
+    <ds:schemaRef ds:uri="http://schemas.microsoft.com/office/infopath/2007/PartnerControls"/>
+  </ds:schemaRefs>
+</ds:datastoreItem>
+</file>
+
+<file path=customXml/itemProps2.xml><?xml version="1.0" encoding="utf-8"?>
+<ds:datastoreItem xmlns:ds="http://schemas.openxmlformats.org/officeDocument/2006/customXml" ds:itemID="{6E23FF48-0941-4F4E-A118-25DDFBA44878}">
+  <ds:schemaRefs>
+    <ds:schemaRef ds:uri="http://schemas.microsoft.com/sharepoint/v3/contenttype/forms"/>
+  </ds:schemaRefs>
+</ds:datastoreItem>
+</file>
+
+<file path=customXml/itemProps3.xml><?xml version="1.0" encoding="utf-8"?>
 <ds:datastoreItem xmlns:ds="http://schemas.openxmlformats.org/officeDocument/2006/customXml" ds:itemID="{BE283894-93B1-4A7C-A19A-088ACDF44FF6}">
   <ds:schemaRefs>
     <ds:schemaRef ds:uri="http://schemas.microsoft.com/office/2006/metadata/contentType"/>
@@ -16968,25 +16996,8 @@
 </ds:datastoreItem>
 </file>
 
-<file path=customXml/itemProps2.xml><?xml version="1.0" encoding="utf-8"?>
-<ds:datastoreItem xmlns:ds="http://schemas.openxmlformats.org/officeDocument/2006/customXml" ds:itemID="{6E23FF48-0941-4F4E-A118-25DDFBA44878}">
-  <ds:schemaRefs>
-    <ds:schemaRef ds:uri="http://schemas.microsoft.com/sharepoint/v3/contenttype/forms"/>
-  </ds:schemaRefs>
-</ds:datastoreItem>
-</file>
-
-<file path=customXml/itemProps3.xml><?xml version="1.0" encoding="utf-8"?>
-<ds:datastoreItem xmlns:ds="http://schemas.openxmlformats.org/officeDocument/2006/customXml" ds:itemID="{EF5EC5B3-0554-47D1-894C-BDF9366BFA2B}">
-  <ds:schemaRefs>
-    <ds:schemaRef ds:uri="http://schemas.microsoft.com/office/2006/metadata/properties"/>
-    <ds:schemaRef ds:uri="http://schemas.microsoft.com/office/infopath/2007/PartnerControls"/>
-  </ds:schemaRefs>
-</ds:datastoreItem>
-</file>
-
 <file path=customXml/itemProps4.xml><?xml version="1.0" encoding="utf-8"?>
-<ds:datastoreItem xmlns:ds="http://schemas.openxmlformats.org/officeDocument/2006/customXml" ds:itemID="{7E1C610D-3F90-4D55-AE23-388A77D23289}">
+<ds:datastoreItem xmlns:ds="http://schemas.openxmlformats.org/officeDocument/2006/customXml" ds:itemID="{319CBB28-B8C6-4F01-A58F-6E078C56A079}">
   <ds:schemaRefs>
     <ds:schemaRef ds:uri="http://schemas.openxmlformats.org/officeDocument/2006/bibliography"/>
   </ds:schemaRefs>

</xml_diff>